<commit_message>
resume & covering letter
</commit_message>
<xml_diff>
--- a/Resume.docx
+++ b/Resume.docx
@@ -437,14 +437,25 @@
           <w:u w:val="single"/>
         </w:rPr>
       </w:pPr>
-      <w:r>
-        <w:rPr>
-          <w:rFonts w:asciiTheme="majorHAnsi" w:eastAsia="Times New Roman" w:hAnsiTheme="majorHAnsi" w:cs="Times New Roman"/>
-          <w:bCs/>
-          <w:sz w:val="20"/>
-          <w:szCs w:val="20"/>
-        </w:rPr>
-        <w:t xml:space="preserve">Github </w:t>
+      <w:proofErr w:type="spellStart"/>
+      <w:r>
+        <w:rPr>
+          <w:rFonts w:asciiTheme="majorHAnsi" w:eastAsia="Times New Roman" w:hAnsiTheme="majorHAnsi" w:cs="Times New Roman"/>
+          <w:bCs/>
+          <w:sz w:val="20"/>
+          <w:szCs w:val="20"/>
+        </w:rPr>
+        <w:t>Github</w:t>
+      </w:r>
+      <w:proofErr w:type="spellEnd"/>
+      <w:r>
+        <w:rPr>
+          <w:rFonts w:asciiTheme="majorHAnsi" w:eastAsia="Times New Roman" w:hAnsiTheme="majorHAnsi" w:cs="Times New Roman"/>
+          <w:bCs/>
+          <w:sz w:val="20"/>
+          <w:szCs w:val="20"/>
+        </w:rPr>
+        <w:t xml:space="preserve"> </w:t>
       </w:r>
       <w:r>
         <w:rPr>
@@ -515,7 +526,25 @@
           <w:sz w:val="20"/>
           <w:szCs w:val="20"/>
         </w:rPr>
-        <w:t>Wordpress</w:t>
+        <w:t>Word</w:t>
+      </w:r>
+      <w:r>
+        <w:rPr>
+          <w:rFonts w:asciiTheme="majorHAnsi" w:eastAsia="Times New Roman" w:hAnsiTheme="majorHAnsi" w:cs="Times New Roman"/>
+          <w:bCs/>
+          <w:sz w:val="20"/>
+          <w:szCs w:val="20"/>
+        </w:rPr>
+        <w:t>P</w:t>
+      </w:r>
+      <w:r>
+        <w:rPr>
+          <w:rFonts w:asciiTheme="majorHAnsi" w:eastAsia="Times New Roman" w:hAnsiTheme="majorHAnsi" w:cs="Times New Roman"/>
+          <w:bCs/>
+          <w:sz w:val="20"/>
+          <w:szCs w:val="20"/>
+        </w:rPr>
+        <w:t>ress</w:t>
       </w:r>
       <w:r>
         <w:rPr>
@@ -985,6 +1014,7 @@
         </w:rPr>
         <w:t xml:space="preserve">VMware vSphere </w:t>
       </w:r>
+      <w:proofErr w:type="spellStart"/>
       <w:r>
         <w:rPr>
           <w:rFonts w:asciiTheme="majorHAnsi" w:eastAsia="Times New Roman" w:hAnsiTheme="majorHAnsi" w:cs="Times New Roman"/>
@@ -994,6 +1024,7 @@
         </w:rPr>
         <w:t>ESXi</w:t>
       </w:r>
+      <w:proofErr w:type="spellEnd"/>
       <w:r>
         <w:rPr>
           <w:rFonts w:asciiTheme="majorHAnsi" w:eastAsia="Times New Roman" w:hAnsiTheme="majorHAnsi" w:cs="Times New Roman"/>
@@ -1295,8 +1326,19 @@
           <w:sz w:val="20"/>
           <w:szCs w:val="21"/>
         </w:rPr>
-        <w:t>Assisted with Wordpress</w:t>
-      </w:r>
+        <w:t xml:space="preserve">Assisted with </w:t>
+      </w:r>
+      <w:proofErr w:type="spellStart"/>
+      <w:r>
+        <w:rPr>
+          <w:rFonts w:asciiTheme="majorHAnsi" w:eastAsia="Times New Roman" w:hAnsiTheme="majorHAnsi" w:cs="Times New Roman"/>
+          <w:bCs/>
+          <w:sz w:val="20"/>
+          <w:szCs w:val="21"/>
+        </w:rPr>
+        <w:t>Wordpress</w:t>
+      </w:r>
+      <w:proofErr w:type="spellEnd"/>
     </w:p>
     <w:p/>
     <w:p>
@@ -1313,6 +1355,7 @@
           <w:color w:val="auto"/>
         </w:rPr>
       </w:pPr>
+      <w:proofErr w:type="spellStart"/>
       <w:r>
         <w:rPr>
           <w:rFonts w:asciiTheme="majorHAnsi" w:eastAsia="Times New Roman" w:hAnsiTheme="majorHAnsi" w:cs="Times New Roman"/>
@@ -1320,8 +1363,9 @@
           <w:color w:val="auto"/>
           <w:sz w:val="24"/>
         </w:rPr>
-        <w:t>Compugen/</w:t>
-      </w:r>
+        <w:t>Compugen</w:t>
+      </w:r>
+      <w:proofErr w:type="spellEnd"/>
       <w:r>
         <w:rPr>
           <w:rFonts w:asciiTheme="majorHAnsi" w:eastAsia="Times New Roman" w:hAnsiTheme="majorHAnsi" w:cs="Times New Roman"/>
@@ -1329,8 +1373,18 @@
           <w:color w:val="auto"/>
           <w:sz w:val="24"/>
         </w:rPr>
+        <w:t>/</w:t>
+      </w:r>
+      <w:r>
+        <w:rPr>
+          <w:rFonts w:asciiTheme="majorHAnsi" w:eastAsia="Times New Roman" w:hAnsiTheme="majorHAnsi" w:cs="Times New Roman"/>
+          <w:b/>
+          <w:color w:val="auto"/>
+          <w:sz w:val="24"/>
+        </w:rPr>
         <w:t xml:space="preserve">NPC </w:t>
       </w:r>
+      <w:proofErr w:type="spellStart"/>
       <w:r>
         <w:rPr>
           <w:rFonts w:asciiTheme="majorHAnsi" w:eastAsia="Times New Roman" w:hAnsiTheme="majorHAnsi" w:cs="Times New Roman"/>
@@ -1340,6 +1394,7 @@
         </w:rPr>
         <w:t>Dataguard</w:t>
       </w:r>
+      <w:proofErr w:type="spellEnd"/>
       <w:r>
         <w:rPr>
           <w:rFonts w:asciiTheme="majorHAnsi" w:eastAsia="Times New Roman" w:hAnsiTheme="majorHAnsi" w:cs="Times New Roman"/>
@@ -1541,8 +1596,19 @@
           <w:sz w:val="20"/>
           <w:szCs w:val="21"/>
         </w:rPr>
-        <w:t>in TeleMagic</w:t>
-      </w:r>
+        <w:t xml:space="preserve">in </w:t>
+      </w:r>
+      <w:proofErr w:type="spellStart"/>
+      <w:r>
+        <w:rPr>
+          <w:rFonts w:asciiTheme="majorHAnsi" w:eastAsia="Times New Roman" w:hAnsiTheme="majorHAnsi" w:cs="Times New Roman"/>
+          <w:bCs/>
+          <w:sz w:val="20"/>
+          <w:szCs w:val="21"/>
+        </w:rPr>
+        <w:t>TeleMagic</w:t>
+      </w:r>
+      <w:proofErr w:type="spellEnd"/>
       <w:r>
         <w:rPr>
           <w:rFonts w:asciiTheme="majorHAnsi" w:eastAsia="Times New Roman" w:hAnsiTheme="majorHAnsi" w:cs="Times New Roman"/>
@@ -1656,14 +1722,25 @@
         </w:rPr>
         <w:t xml:space="preserve">Imported and exported </w:t>
       </w:r>
-      <w:r>
-        <w:rPr>
-          <w:rFonts w:asciiTheme="majorHAnsi" w:eastAsia="Times New Roman" w:hAnsiTheme="majorHAnsi" w:cs="Times New Roman"/>
-          <w:bCs/>
-          <w:sz w:val="20"/>
-          <w:szCs w:val="21"/>
-        </w:rPr>
-        <w:t xml:space="preserve">BeachHead </w:t>
+      <w:proofErr w:type="spellStart"/>
+      <w:r>
+        <w:rPr>
+          <w:rFonts w:asciiTheme="majorHAnsi" w:eastAsia="Times New Roman" w:hAnsiTheme="majorHAnsi" w:cs="Times New Roman"/>
+          <w:bCs/>
+          <w:sz w:val="20"/>
+          <w:szCs w:val="21"/>
+        </w:rPr>
+        <w:t>BeachHead</w:t>
+      </w:r>
+      <w:proofErr w:type="spellEnd"/>
+      <w:r>
+        <w:rPr>
+          <w:rFonts w:asciiTheme="majorHAnsi" w:eastAsia="Times New Roman" w:hAnsiTheme="majorHAnsi" w:cs="Times New Roman"/>
+          <w:bCs/>
+          <w:sz w:val="20"/>
+          <w:szCs w:val="21"/>
+        </w:rPr>
+        <w:t xml:space="preserve"> </w:t>
       </w:r>
       <w:r>
         <w:rPr>

</xml_diff>